<commit_message>
updated resume Target internship
</commit_message>
<xml_diff>
--- a/Resume.docx
+++ b/Resume.docx
@@ -560,8 +560,6 @@
         </w:rPr>
         <w:t>52</w:t>
       </w:r>
-      <w:bookmarkStart w:id="0" w:name="_GoBack"/>
-      <w:bookmarkEnd w:id="0"/>
     </w:p>
     <w:p>
       <w:pPr>
@@ -781,7 +779,25 @@
           <w:sz w:val="18"/>
           <w:szCs w:val="18"/>
         </w:rPr>
-        <w:t>Java, C++, MySQL, Unix/Linux, HTML, PHP, JavaScript</w:t>
+        <w:t xml:space="preserve">Java, </w:t>
+      </w:r>
+      <w:r>
+        <w:rPr>
+          <w:rFonts w:eastAsia="Times New Roman"/>
+          <w:color w:val="000000"/>
+          <w:sz w:val="18"/>
+          <w:szCs w:val="18"/>
+        </w:rPr>
+        <w:t xml:space="preserve">Kotlin, </w:t>
+      </w:r>
+      <w:r>
+        <w:rPr>
+          <w:rFonts w:eastAsia="Times New Roman"/>
+          <w:color w:val="000000"/>
+          <w:sz w:val="18"/>
+          <w:szCs w:val="18"/>
+        </w:rPr>
+        <w:t>C++, MySQL, Unix/Linux, HTML,</w:t>
       </w:r>
     </w:p>
     <w:p>
@@ -818,16 +834,43 @@
           <w:sz w:val="18"/>
           <w:szCs w:val="18"/>
         </w:rPr>
-        <w:t>NetBeans, Selenium, IntelliJ, Andro</w:t>
-      </w:r>
-      <w:r>
-        <w:rPr>
-          <w:rFonts w:eastAsia="Times New Roman"/>
-          <w:color w:val="000000"/>
-          <w:sz w:val="18"/>
-          <w:szCs w:val="18"/>
-        </w:rPr>
-        <w:t>id Studio, Visual Studios</w:t>
+        <w:t xml:space="preserve">Spock, Docker, Spring, Gradle, </w:t>
+      </w:r>
+      <w:r>
+        <w:rPr>
+          <w:rFonts w:eastAsia="Times New Roman"/>
+          <w:color w:val="000000"/>
+          <w:sz w:val="18"/>
+          <w:szCs w:val="18"/>
+        </w:rPr>
+        <w:t>JanusGraph</w:t>
+      </w:r>
+      <w:r>
+        <w:rPr>
+          <w:rFonts w:eastAsia="Times New Roman"/>
+          <w:color w:val="000000"/>
+          <w:sz w:val="18"/>
+          <w:szCs w:val="18"/>
+        </w:rPr>
+        <w:t>,</w:t>
+      </w:r>
+      <w:r>
+        <w:rPr>
+          <w:rFonts w:eastAsia="Times New Roman"/>
+          <w:color w:val="000000"/>
+          <w:sz w:val="18"/>
+          <w:szCs w:val="18"/>
+        </w:rPr>
+        <w:t xml:space="preserve"> </w:t>
+      </w:r>
+      <w:r>
+        <w:rPr>
+          <w:rFonts w:eastAsia="Times New Roman"/>
+          <w:color w:val="000000"/>
+          <w:sz w:val="18"/>
+          <w:szCs w:val="18"/>
+        </w:rPr>
+        <w:t xml:space="preserve">Postman, </w:t>
       </w:r>
     </w:p>
     <w:p>
@@ -944,6 +987,216 @@
     <w:p>
       <w:pPr>
         <w:pStyle w:val="Heading2"/>
+        <w:spacing w:before="0" w:line="276" w:lineRule="auto"/>
+        <w:rPr>
+          <w:rFonts w:eastAsia="Times New Roman"/>
+          <w:color w:val="000000" w:themeColor="text1"/>
+          <w:sz w:val="18"/>
+          <w:szCs w:val="18"/>
+        </w:rPr>
+      </w:pPr>
+      <w:r>
+        <w:rPr>
+          <w:rFonts w:eastAsia="Times New Roman"/>
+          <w:b/>
+          <w:sz w:val="18"/>
+          <w:szCs w:val="18"/>
+        </w:rPr>
+        <w:t xml:space="preserve">Target Corporate </w:t>
+      </w:r>
+      <w:r>
+        <w:rPr>
+          <w:rFonts w:eastAsia="Times New Roman"/>
+          <w:b/>
+          <w:sz w:val="18"/>
+          <w:szCs w:val="18"/>
+        </w:rPr>
+        <w:tab/>
+      </w:r>
+      <w:r>
+        <w:rPr>
+          <w:rFonts w:eastAsia="Times New Roman"/>
+          <w:b/>
+          <w:sz w:val="18"/>
+          <w:szCs w:val="18"/>
+        </w:rPr>
+        <w:tab/>
+      </w:r>
+      <w:r>
+        <w:rPr>
+          <w:rFonts w:eastAsia="Times New Roman"/>
+          <w:b/>
+          <w:sz w:val="18"/>
+          <w:szCs w:val="18"/>
+        </w:rPr>
+        <w:tab/>
+      </w:r>
+      <w:r>
+        <w:rPr>
+          <w:rFonts w:eastAsia="Times New Roman"/>
+          <w:b/>
+          <w:sz w:val="18"/>
+          <w:szCs w:val="18"/>
+        </w:rPr>
+        <w:tab/>
+      </w:r>
+      <w:r>
+        <w:rPr>
+          <w:rFonts w:eastAsia="Times New Roman"/>
+          <w:b/>
+          <w:sz w:val="18"/>
+          <w:szCs w:val="18"/>
+        </w:rPr>
+        <w:tab/>
+      </w:r>
+      <w:r>
+        <w:rPr>
+          <w:rFonts w:eastAsia="Times New Roman"/>
+          <w:b/>
+          <w:sz w:val="18"/>
+          <w:szCs w:val="18"/>
+        </w:rPr>
+        <w:tab/>
+      </w:r>
+      <w:r>
+        <w:rPr>
+          <w:rFonts w:eastAsia="Times New Roman"/>
+          <w:b/>
+          <w:sz w:val="18"/>
+          <w:szCs w:val="18"/>
+        </w:rPr>
+        <w:tab/>
+      </w:r>
+      <w:r>
+        <w:rPr>
+          <w:rFonts w:eastAsia="Times New Roman"/>
+          <w:b/>
+          <w:sz w:val="18"/>
+          <w:szCs w:val="18"/>
+        </w:rPr>
+        <w:tab/>
+      </w:r>
+      <w:r>
+        <w:rPr>
+          <w:rFonts w:eastAsia="Times New Roman"/>
+          <w:b/>
+          <w:sz w:val="18"/>
+          <w:szCs w:val="18"/>
+        </w:rPr>
+        <w:tab/>
+        <w:t xml:space="preserve">        </w:t>
+      </w:r>
+      <w:r>
+        <w:rPr>
+          <w:rFonts w:eastAsia="Times New Roman"/>
+          <w:color w:val="000000" w:themeColor="text1"/>
+          <w:sz w:val="18"/>
+          <w:szCs w:val="18"/>
+        </w:rPr>
+        <w:t>June 2019 – August 2019</w:t>
+      </w:r>
+    </w:p>
+    <w:p>
+      <w:pPr>
+        <w:spacing w:after="0" w:line="276" w:lineRule="auto"/>
+        <w:rPr>
+          <w:rFonts w:asciiTheme="majorHAnsi" w:hAnsiTheme="majorHAnsi" w:cstheme="majorHAnsi"/>
+          <w:i/>
+          <w:sz w:val="18"/>
+          <w:szCs w:val="18"/>
+        </w:rPr>
+      </w:pPr>
+      <w:r>
+        <w:rPr>
+          <w:rFonts w:asciiTheme="majorHAnsi" w:hAnsiTheme="majorHAnsi" w:cstheme="majorHAnsi"/>
+          <w:i/>
+          <w:sz w:val="18"/>
+          <w:szCs w:val="18"/>
+        </w:rPr>
+        <w:t>Target Technology Services Intern</w:t>
+      </w:r>
+    </w:p>
+    <w:p>
+      <w:pPr>
+        <w:pStyle w:val="ListParagraph"/>
+        <w:numPr>
+          <w:ilvl w:val="0"/>
+          <w:numId w:val="40"/>
+        </w:numPr>
+        <w:spacing w:after="0" w:line="276" w:lineRule="auto"/>
+        <w:rPr>
+          <w:rFonts w:asciiTheme="majorHAnsi" w:hAnsiTheme="majorHAnsi" w:cstheme="majorHAnsi"/>
+          <w:sz w:val="18"/>
+          <w:szCs w:val="18"/>
+        </w:rPr>
+      </w:pPr>
+      <w:r>
+        <w:rPr>
+          <w:rFonts w:asciiTheme="majorHAnsi" w:hAnsiTheme="majorHAnsi" w:cstheme="majorHAnsi"/>
+          <w:sz w:val="18"/>
+          <w:szCs w:val="18"/>
+        </w:rPr>
+        <w:t>Implemented unit and integration test for Identity resolution</w:t>
+      </w:r>
+      <w:r>
+        <w:rPr>
+          <w:rFonts w:asciiTheme="majorHAnsi" w:hAnsiTheme="majorHAnsi" w:cstheme="majorHAnsi"/>
+          <w:sz w:val="18"/>
+          <w:szCs w:val="18"/>
+        </w:rPr>
+        <w:t xml:space="preserve"> </w:t>
+      </w:r>
+      <w:r>
+        <w:rPr>
+          <w:rFonts w:asciiTheme="majorHAnsi" w:hAnsiTheme="majorHAnsi" w:cstheme="majorHAnsi"/>
+          <w:sz w:val="18"/>
+          <w:szCs w:val="18"/>
+        </w:rPr>
+        <w:t>software</w:t>
+      </w:r>
+      <w:r>
+        <w:rPr>
+          <w:rFonts w:asciiTheme="majorHAnsi" w:hAnsiTheme="majorHAnsi" w:cstheme="majorHAnsi"/>
+          <w:sz w:val="18"/>
+          <w:szCs w:val="18"/>
+        </w:rPr>
+        <w:t>.</w:t>
+      </w:r>
+    </w:p>
+    <w:p>
+      <w:pPr>
+        <w:pStyle w:val="ListParagraph"/>
+        <w:numPr>
+          <w:ilvl w:val="0"/>
+          <w:numId w:val="48"/>
+        </w:numPr>
+        <w:spacing w:after="0" w:line="276" w:lineRule="auto"/>
+        <w:rPr>
+          <w:rFonts w:asciiTheme="majorHAnsi" w:hAnsiTheme="majorHAnsi" w:cstheme="majorHAnsi"/>
+          <w:sz w:val="18"/>
+          <w:szCs w:val="18"/>
+        </w:rPr>
+      </w:pPr>
+      <w:r>
+        <w:rPr>
+          <w:rFonts w:asciiTheme="majorHAnsi" w:hAnsiTheme="majorHAnsi" w:cstheme="majorHAnsi"/>
+          <w:sz w:val="18"/>
+          <w:szCs w:val="18"/>
+        </w:rPr>
+        <w:t>Designed internal processes for standardization software</w:t>
+      </w:r>
+      <w:r>
+        <w:rPr>
+          <w:rFonts w:asciiTheme="majorHAnsi" w:hAnsiTheme="majorHAnsi" w:cstheme="majorHAnsi"/>
+          <w:sz w:val="18"/>
+          <w:szCs w:val="18"/>
+        </w:rPr>
+        <w:t>.</w:t>
+      </w:r>
+    </w:p>
+    <w:p>
+      <w:pPr>
+        <w:pStyle w:val="Heading2"/>
         <w:rPr>
           <w:rFonts w:eastAsia="Times New Roman"/>
           <w:i/>
@@ -1058,6 +1311,15 @@
           <w:sz w:val="18"/>
           <w:szCs w:val="18"/>
         </w:rPr>
+        <w:t xml:space="preserve"> </w:t>
+      </w:r>
+      <w:r>
+        <w:rPr>
+          <w:rFonts w:eastAsia="Times New Roman"/>
+          <w:color w:val="000000"/>
+          <w:sz w:val="18"/>
+          <w:szCs w:val="18"/>
+        </w:rPr>
         <w:t xml:space="preserve">  </w:t>
       </w:r>
       <w:r>
@@ -1067,25 +1329,34 @@
           <w:sz w:val="18"/>
           <w:szCs w:val="18"/>
         </w:rPr>
-        <w:t xml:space="preserve">  May 2018 -</w:t>
-      </w:r>
-      <w:r>
-        <w:rPr>
-          <w:rFonts w:eastAsia="Times New Roman"/>
-          <w:color w:val="000000"/>
-          <w:sz w:val="18"/>
-          <w:szCs w:val="18"/>
-        </w:rPr>
-        <w:t xml:space="preserve">  </w:t>
-      </w:r>
-      <w:r>
-        <w:rPr>
-          <w:rFonts w:eastAsia="Times New Roman"/>
-          <w:color w:val="000000"/>
-          <w:sz w:val="18"/>
-          <w:szCs w:val="18"/>
-        </w:rPr>
-        <w:t>August 2018</w:t>
+        <w:t xml:space="preserve">  May 2018 </w:t>
+      </w:r>
+      <w:r>
+        <w:rPr>
+          <w:rFonts w:eastAsia="Times New Roman"/>
+          <w:color w:val="000000"/>
+          <w:sz w:val="18"/>
+          <w:szCs w:val="18"/>
+        </w:rPr>
+        <w:t>-</w:t>
+      </w:r>
+      <w:r>
+        <w:rPr>
+          <w:rFonts w:eastAsia="Times New Roman"/>
+          <w:color w:val="000000"/>
+          <w:sz w:val="18"/>
+          <w:szCs w:val="18"/>
+        </w:rPr>
+        <w:t xml:space="preserve"> August</w:t>
+      </w:r>
+      <w:r>
+        <w:rPr>
+          <w:rFonts w:eastAsia="Times New Roman"/>
+          <w:color w:val="000000"/>
+          <w:sz w:val="18"/>
+          <w:szCs w:val="18"/>
+        </w:rPr>
+        <w:t xml:space="preserve"> 2018</w:t>
       </w:r>
       <w:r>
         <w:rPr>
@@ -1151,7 +1422,18 @@
           <w:sz w:val="18"/>
           <w:szCs w:val="18"/>
         </w:rPr>
-        <w:t>Design code and test innovative applications in an agile collaborative environment</w:t>
+        <w:t>Design code and test inno</w:t>
+      </w:r>
+      <w:bookmarkStart w:id="0" w:name="_GoBack"/>
+      <w:bookmarkEnd w:id="0"/>
+      <w:r>
+        <w:rPr>
+          <w:rFonts w:eastAsia="Times New Roman"/>
+          <w:color w:val="000000"/>
+          <w:sz w:val="18"/>
+          <w:szCs w:val="18"/>
+        </w:rPr>
+        <w:t>vative applications in an agile collaborative environment</w:t>
       </w:r>
       <w:r>
         <w:rPr>
@@ -1681,314 +1963,6 @@
           <w:szCs w:val="18"/>
         </w:rPr>
         <w:t>to retrieve and store data in the database.</w:t>
-      </w:r>
-    </w:p>
-    <w:p>
-      <w:pPr>
-        <w:pStyle w:val="Heading2"/>
-        <w:rPr>
-          <w:rFonts w:eastAsia="Times New Roman"/>
-          <w:color w:val="000000"/>
-          <w:sz w:val="18"/>
-          <w:szCs w:val="18"/>
-        </w:rPr>
-      </w:pPr>
-      <w:r>
-        <w:rPr>
-          <w:rFonts w:eastAsia="Times New Roman"/>
-          <w:b/>
-          <w:sz w:val="18"/>
-          <w:szCs w:val="18"/>
-        </w:rPr>
-        <w:t xml:space="preserve">Vector Marketing      </w:t>
-      </w:r>
-      <w:r>
-        <w:rPr>
-          <w:rFonts w:eastAsia="Times New Roman"/>
-          <w:sz w:val="18"/>
-          <w:szCs w:val="18"/>
-        </w:rPr>
-        <w:t xml:space="preserve">      </w:t>
-      </w:r>
-      <w:r>
-        <w:rPr>
-          <w:rFonts w:eastAsia="Times New Roman"/>
-          <w:sz w:val="18"/>
-          <w:szCs w:val="18"/>
-        </w:rPr>
-        <w:t xml:space="preserve">                </w:t>
-      </w:r>
-      <w:r>
-        <w:rPr>
-          <w:rFonts w:eastAsia="Times New Roman"/>
-          <w:sz w:val="18"/>
-          <w:szCs w:val="18"/>
-        </w:rPr>
-        <w:t xml:space="preserve">                                                                                            </w:t>
-      </w:r>
-      <w:r>
-        <w:rPr>
-          <w:rFonts w:eastAsia="Times New Roman"/>
-          <w:sz w:val="18"/>
-          <w:szCs w:val="18"/>
-        </w:rPr>
-        <w:t xml:space="preserve">               </w:t>
-      </w:r>
-      <w:r>
-        <w:rPr>
-          <w:rFonts w:eastAsia="Times New Roman"/>
-          <w:sz w:val="18"/>
-          <w:szCs w:val="18"/>
-        </w:rPr>
-        <w:t xml:space="preserve">                </w:t>
-      </w:r>
-      <w:r>
-        <w:rPr>
-          <w:rFonts w:eastAsia="Times New Roman"/>
-          <w:sz w:val="18"/>
-          <w:szCs w:val="18"/>
-        </w:rPr>
-        <w:t xml:space="preserve">          </w:t>
-      </w:r>
-      <w:r>
-        <w:rPr>
-          <w:rFonts w:eastAsia="Times New Roman"/>
-          <w:color w:val="000000"/>
-          <w:sz w:val="18"/>
-          <w:szCs w:val="18"/>
-        </w:rPr>
-        <w:t>May 2017 -</w:t>
-      </w:r>
-      <w:r>
-        <w:rPr>
-          <w:rFonts w:eastAsia="Times New Roman"/>
-          <w:color w:val="000000"/>
-          <w:sz w:val="18"/>
-          <w:szCs w:val="18"/>
-        </w:rPr>
-        <w:t xml:space="preserve"> </w:t>
-      </w:r>
-      <w:r>
-        <w:rPr>
-          <w:rFonts w:eastAsia="Times New Roman"/>
-          <w:color w:val="000000"/>
-          <w:sz w:val="18"/>
-          <w:szCs w:val="18"/>
-        </w:rPr>
-        <w:t>July 2017</w:t>
-      </w:r>
-      <w:r>
-        <w:rPr>
-          <w:rFonts w:eastAsia="Times New Roman"/>
-          <w:color w:val="000000"/>
-          <w:sz w:val="18"/>
-          <w:szCs w:val="18"/>
-        </w:rPr>
-        <w:t xml:space="preserve">                                                                                                                 </w:t>
-      </w:r>
-    </w:p>
-    <w:p>
-      <w:pPr>
-        <w:pStyle w:val="Heading2"/>
-        <w:rPr>
-          <w:rFonts w:eastAsia="Times New Roman"/>
-          <w:color w:val="auto"/>
-          <w:sz w:val="18"/>
-          <w:szCs w:val="18"/>
-        </w:rPr>
-      </w:pPr>
-      <w:r>
-        <w:rPr>
-          <w:rFonts w:eastAsia="Times New Roman"/>
-          <w:i/>
-          <w:iCs/>
-          <w:color w:val="auto"/>
-          <w:sz w:val="18"/>
-          <w:szCs w:val="18"/>
-        </w:rPr>
-        <w:t>Sales Repr</w:t>
-      </w:r>
-      <w:r>
-        <w:rPr>
-          <w:rFonts w:eastAsia="Times New Roman"/>
-          <w:i/>
-          <w:iCs/>
-          <w:color w:val="auto"/>
-          <w:sz w:val="18"/>
-          <w:szCs w:val="18"/>
-        </w:rPr>
-        <w:t xml:space="preserve">esentative                     </w:t>
-      </w:r>
-      <w:r>
-        <w:rPr>
-          <w:rFonts w:eastAsia="Times New Roman"/>
-          <w:i/>
-          <w:iCs/>
-          <w:color w:val="auto"/>
-          <w:sz w:val="18"/>
-          <w:szCs w:val="18"/>
-        </w:rPr>
-        <w:t xml:space="preserve">                                                                                                   </w:t>
-      </w:r>
-      <w:r>
-        <w:rPr>
-          <w:rFonts w:eastAsia="Times New Roman"/>
-          <w:i/>
-          <w:iCs/>
-          <w:color w:val="auto"/>
-          <w:sz w:val="18"/>
-          <w:szCs w:val="18"/>
-        </w:rPr>
-        <w:t xml:space="preserve">                </w:t>
-      </w:r>
-      <w:r>
-        <w:rPr>
-          <w:rFonts w:eastAsia="Times New Roman"/>
-          <w:i/>
-          <w:iCs/>
-          <w:color w:val="auto"/>
-          <w:sz w:val="18"/>
-          <w:szCs w:val="18"/>
-        </w:rPr>
-        <w:t xml:space="preserve">                                                                                                        </w:t>
-      </w:r>
-    </w:p>
-    <w:p>
-      <w:pPr>
-        <w:pStyle w:val="Heading2"/>
-        <w:numPr>
-          <w:ilvl w:val="0"/>
-          <w:numId w:val="42"/>
-        </w:numPr>
-        <w:rPr>
-          <w:rFonts w:eastAsia="Times New Roman"/>
-          <w:color w:val="000000"/>
-          <w:sz w:val="18"/>
-          <w:szCs w:val="18"/>
-        </w:rPr>
-      </w:pPr>
-      <w:r>
-        <w:rPr>
-          <w:rFonts w:eastAsia="Times New Roman"/>
-          <w:color w:val="000000"/>
-          <w:sz w:val="18"/>
-          <w:szCs w:val="18"/>
-        </w:rPr>
-        <w:t>Le</w:t>
-      </w:r>
-      <w:r>
-        <w:rPr>
-          <w:rFonts w:eastAsia="Times New Roman"/>
-          <w:color w:val="000000"/>
-          <w:sz w:val="18"/>
-          <w:szCs w:val="18"/>
-        </w:rPr>
-        <w:t>veraged communication skills to build</w:t>
-      </w:r>
-      <w:r>
-        <w:rPr>
-          <w:rFonts w:eastAsia="Times New Roman"/>
-          <w:color w:val="000000"/>
-          <w:sz w:val="18"/>
-          <w:szCs w:val="18"/>
-        </w:rPr>
-        <w:t xml:space="preserve"> a network of associates to obtain potential clients</w:t>
-      </w:r>
-      <w:r>
-        <w:rPr>
-          <w:rFonts w:eastAsia="Times New Roman"/>
-          <w:color w:val="000000"/>
-          <w:sz w:val="18"/>
-          <w:szCs w:val="18"/>
-        </w:rPr>
-        <w:t>.</w:t>
-      </w:r>
-    </w:p>
-    <w:p>
-      <w:pPr>
-        <w:pStyle w:val="Heading2"/>
-        <w:numPr>
-          <w:ilvl w:val="0"/>
-          <w:numId w:val="42"/>
-        </w:numPr>
-        <w:rPr>
-          <w:rFonts w:eastAsia="Times New Roman"/>
-          <w:color w:val="000000"/>
-          <w:sz w:val="18"/>
-          <w:szCs w:val="18"/>
-        </w:rPr>
-      </w:pPr>
-      <w:r>
-        <w:rPr>
-          <w:rFonts w:eastAsia="Times New Roman"/>
-          <w:color w:val="000000"/>
-          <w:sz w:val="18"/>
-          <w:szCs w:val="18"/>
-        </w:rPr>
-        <w:t xml:space="preserve">Conducted </w:t>
-      </w:r>
-      <w:r>
-        <w:rPr>
-          <w:rFonts w:eastAsia="Times New Roman"/>
-          <w:color w:val="000000"/>
-          <w:sz w:val="18"/>
-          <w:szCs w:val="18"/>
-        </w:rPr>
-        <w:t>present</w:t>
-      </w:r>
-      <w:r>
-        <w:rPr>
-          <w:rFonts w:eastAsia="Times New Roman"/>
-          <w:color w:val="000000"/>
-          <w:sz w:val="18"/>
-          <w:szCs w:val="18"/>
-        </w:rPr>
-        <w:t>ations of</w:t>
-      </w:r>
-      <w:r>
-        <w:rPr>
-          <w:rFonts w:eastAsia="Times New Roman"/>
-          <w:color w:val="000000"/>
-          <w:sz w:val="18"/>
-          <w:szCs w:val="18"/>
-        </w:rPr>
-        <w:t xml:space="preserve"> Cutco products</w:t>
-      </w:r>
-      <w:r>
-        <w:rPr>
-          <w:rFonts w:eastAsia="Times New Roman"/>
-          <w:color w:val="000000"/>
-          <w:sz w:val="18"/>
-          <w:szCs w:val="18"/>
-        </w:rPr>
-        <w:t xml:space="preserve"> to obtain sales and potential clients from </w:t>
-      </w:r>
-      <w:r>
-        <w:rPr>
-          <w:rFonts w:eastAsia="Times New Roman"/>
-          <w:color w:val="000000"/>
-          <w:sz w:val="18"/>
-          <w:szCs w:val="18"/>
-        </w:rPr>
-        <w:t xml:space="preserve">the </w:t>
-      </w:r>
-      <w:r>
-        <w:rPr>
-          <w:rFonts w:eastAsia="Times New Roman"/>
-          <w:color w:val="000000"/>
-          <w:sz w:val="18"/>
-          <w:szCs w:val="18"/>
-        </w:rPr>
-        <w:t>target audience</w:t>
-      </w:r>
-      <w:r>
-        <w:rPr>
-          <w:rFonts w:eastAsia="Times New Roman"/>
-          <w:color w:val="000000"/>
-          <w:sz w:val="18"/>
-          <w:szCs w:val="18"/>
-        </w:rPr>
-        <w:t>.</w:t>
       </w:r>
     </w:p>
     <w:p>
@@ -2253,14 +2227,6 @@
         </w:rPr>
         <w:t>files, randomly selects profiles and presents them to users, implements algorithm to score users choices.</w:t>
       </w:r>
-    </w:p>
-    <w:p>
-      <w:pPr>
-        <w:spacing w:line="240" w:lineRule="auto"/>
-        <w:rPr>
-          <w:sz w:val="10"/>
-        </w:rPr>
-      </w:pPr>
     </w:p>
     <w:p>
       <w:pPr>
@@ -3071,7 +3037,7 @@
         <v:path o:extrusionok="f" gradientshapeok="t" o:connecttype="rect"/>
         <o:lock v:ext="edit" aspectratio="t"/>
       </v:shapetype>
-      <v:shape id="_x0000_i1027" type="#_x0000_t75" style="width:11.5pt;height:11.5pt" o:bullet="t">
+      <v:shape id="_x0000_i1052" type="#_x0000_t75" style="width:11.35pt;height:11.35pt" o:bullet="t">
         <v:imagedata r:id="rId1" o:title="mso2AF8"/>
       </v:shape>
     </w:pict>
@@ -5258,6 +5224,119 @@
     </w:lvl>
   </w:abstractNum>
   <w:abstractNum w:abstractNumId="20" w15:restartNumberingAfterBreak="0">
+    <w:nsid w:val="347C2EF9"/>
+    <w:multiLevelType w:val="hybridMultilevel"/>
+    <w:tmpl w:val="62302CCA"/>
+    <w:lvl w:ilvl="0" w:tplc="04090001">
+      <w:start w:val="1"/>
+      <w:numFmt w:val="bullet"/>
+      <w:lvlText w:val=""/>
+      <w:lvlJc w:val="left"/>
+      <w:pPr>
+        <w:ind w:left="720" w:hanging="360"/>
+      </w:pPr>
+      <w:rPr>
+        <w:rFonts w:ascii="Symbol" w:hAnsi="Symbol" w:hint="default"/>
+      </w:rPr>
+    </w:lvl>
+    <w:lvl w:ilvl="1" w:tplc="04090003" w:tentative="1">
+      <w:start w:val="1"/>
+      <w:numFmt w:val="bullet"/>
+      <w:lvlText w:val="o"/>
+      <w:lvlJc w:val="left"/>
+      <w:pPr>
+        <w:ind w:left="1440" w:hanging="360"/>
+      </w:pPr>
+      <w:rPr>
+        <w:rFonts w:ascii="Courier New" w:hAnsi="Courier New" w:cs="Courier New" w:hint="default"/>
+      </w:rPr>
+    </w:lvl>
+    <w:lvl w:ilvl="2" w:tplc="04090005" w:tentative="1">
+      <w:start w:val="1"/>
+      <w:numFmt w:val="bullet"/>
+      <w:lvlText w:val=""/>
+      <w:lvlJc w:val="left"/>
+      <w:pPr>
+        <w:ind w:left="2160" w:hanging="360"/>
+      </w:pPr>
+      <w:rPr>
+        <w:rFonts w:ascii="Wingdings" w:hAnsi="Wingdings" w:hint="default"/>
+      </w:rPr>
+    </w:lvl>
+    <w:lvl w:ilvl="3" w:tplc="04090001" w:tentative="1">
+      <w:start w:val="1"/>
+      <w:numFmt w:val="bullet"/>
+      <w:lvlText w:val=""/>
+      <w:lvlJc w:val="left"/>
+      <w:pPr>
+        <w:ind w:left="2880" w:hanging="360"/>
+      </w:pPr>
+      <w:rPr>
+        <w:rFonts w:ascii="Symbol" w:hAnsi="Symbol" w:hint="default"/>
+      </w:rPr>
+    </w:lvl>
+    <w:lvl w:ilvl="4" w:tplc="04090003" w:tentative="1">
+      <w:start w:val="1"/>
+      <w:numFmt w:val="bullet"/>
+      <w:lvlText w:val="o"/>
+      <w:lvlJc w:val="left"/>
+      <w:pPr>
+        <w:ind w:left="3600" w:hanging="360"/>
+      </w:pPr>
+      <w:rPr>
+        <w:rFonts w:ascii="Courier New" w:hAnsi="Courier New" w:cs="Courier New" w:hint="default"/>
+      </w:rPr>
+    </w:lvl>
+    <w:lvl w:ilvl="5" w:tplc="04090005" w:tentative="1">
+      <w:start w:val="1"/>
+      <w:numFmt w:val="bullet"/>
+      <w:lvlText w:val=""/>
+      <w:lvlJc w:val="left"/>
+      <w:pPr>
+        <w:ind w:left="4320" w:hanging="360"/>
+      </w:pPr>
+      <w:rPr>
+        <w:rFonts w:ascii="Wingdings" w:hAnsi="Wingdings" w:hint="default"/>
+      </w:rPr>
+    </w:lvl>
+    <w:lvl w:ilvl="6" w:tplc="04090001" w:tentative="1">
+      <w:start w:val="1"/>
+      <w:numFmt w:val="bullet"/>
+      <w:lvlText w:val=""/>
+      <w:lvlJc w:val="left"/>
+      <w:pPr>
+        <w:ind w:left="5040" w:hanging="360"/>
+      </w:pPr>
+      <w:rPr>
+        <w:rFonts w:ascii="Symbol" w:hAnsi="Symbol" w:hint="default"/>
+      </w:rPr>
+    </w:lvl>
+    <w:lvl w:ilvl="7" w:tplc="04090003" w:tentative="1">
+      <w:start w:val="1"/>
+      <w:numFmt w:val="bullet"/>
+      <w:lvlText w:val="o"/>
+      <w:lvlJc w:val="left"/>
+      <w:pPr>
+        <w:ind w:left="5760" w:hanging="360"/>
+      </w:pPr>
+      <w:rPr>
+        <w:rFonts w:ascii="Courier New" w:hAnsi="Courier New" w:cs="Courier New" w:hint="default"/>
+      </w:rPr>
+    </w:lvl>
+    <w:lvl w:ilvl="8" w:tplc="04090005" w:tentative="1">
+      <w:start w:val="1"/>
+      <w:numFmt w:val="bullet"/>
+      <w:lvlText w:val=""/>
+      <w:lvlJc w:val="left"/>
+      <w:pPr>
+        <w:ind w:left="6480" w:hanging="360"/>
+      </w:pPr>
+      <w:rPr>
+        <w:rFonts w:ascii="Wingdings" w:hAnsi="Wingdings" w:hint="default"/>
+      </w:rPr>
+    </w:lvl>
+  </w:abstractNum>
+  <w:abstractNum w:abstractNumId="21" w15:restartNumberingAfterBreak="0">
     <w:nsid w:val="36A75962"/>
     <w:multiLevelType w:val="hybridMultilevel"/>
     <w:tmpl w:val="B9C2FF86"/>
@@ -5370,7 +5449,7 @@
       </w:rPr>
     </w:lvl>
   </w:abstractNum>
-  <w:abstractNum w:abstractNumId="21" w15:restartNumberingAfterBreak="0">
+  <w:abstractNum w:abstractNumId="22" w15:restartNumberingAfterBreak="0">
     <w:nsid w:val="36D55A47"/>
     <w:multiLevelType w:val="hybridMultilevel"/>
     <w:tmpl w:val="2D74FFA8"/>
@@ -5483,7 +5562,123 @@
       </w:rPr>
     </w:lvl>
   </w:abstractNum>
-  <w:abstractNum w:abstractNumId="22" w15:restartNumberingAfterBreak="0">
+  <w:abstractNum w:abstractNumId="23" w15:restartNumberingAfterBreak="0">
+    <w:nsid w:val="39F535AF"/>
+    <w:multiLevelType w:val="hybridMultilevel"/>
+    <w:tmpl w:val="9808EA9E"/>
+    <w:lvl w:ilvl="0" w:tplc="BC7EBD12">
+      <w:start w:val="1"/>
+      <w:numFmt w:val="bullet"/>
+      <w:lvlText w:val=""/>
+      <w:lvlJc w:val="left"/>
+      <w:pPr>
+        <w:ind w:left="720" w:hanging="360"/>
+      </w:pPr>
+      <w:rPr>
+        <w:rFonts w:ascii="Wingdings" w:hAnsi="Wingdings" w:hint="default"/>
+        <w:color w:val="2E74B5" w:themeColor="accent1" w:themeShade="BF"/>
+        <w:sz w:val="18"/>
+        <w:szCs w:val="18"/>
+      </w:rPr>
+    </w:lvl>
+    <w:lvl w:ilvl="1" w:tplc="04090003" w:tentative="1">
+      <w:start w:val="1"/>
+      <w:numFmt w:val="bullet"/>
+      <w:lvlText w:val="o"/>
+      <w:lvlJc w:val="left"/>
+      <w:pPr>
+        <w:ind w:left="1440" w:hanging="360"/>
+      </w:pPr>
+      <w:rPr>
+        <w:rFonts w:ascii="Courier New" w:hAnsi="Courier New" w:cs="Courier New" w:hint="default"/>
+      </w:rPr>
+    </w:lvl>
+    <w:lvl w:ilvl="2" w:tplc="04090005" w:tentative="1">
+      <w:start w:val="1"/>
+      <w:numFmt w:val="bullet"/>
+      <w:lvlText w:val=""/>
+      <w:lvlJc w:val="left"/>
+      <w:pPr>
+        <w:ind w:left="2160" w:hanging="360"/>
+      </w:pPr>
+      <w:rPr>
+        <w:rFonts w:ascii="Wingdings" w:hAnsi="Wingdings" w:hint="default"/>
+      </w:rPr>
+    </w:lvl>
+    <w:lvl w:ilvl="3" w:tplc="04090001" w:tentative="1">
+      <w:start w:val="1"/>
+      <w:numFmt w:val="bullet"/>
+      <w:lvlText w:val=""/>
+      <w:lvlJc w:val="left"/>
+      <w:pPr>
+        <w:ind w:left="2880" w:hanging="360"/>
+      </w:pPr>
+      <w:rPr>
+        <w:rFonts w:ascii="Symbol" w:hAnsi="Symbol" w:hint="default"/>
+      </w:rPr>
+    </w:lvl>
+    <w:lvl w:ilvl="4" w:tplc="04090003" w:tentative="1">
+      <w:start w:val="1"/>
+      <w:numFmt w:val="bullet"/>
+      <w:lvlText w:val="o"/>
+      <w:lvlJc w:val="left"/>
+      <w:pPr>
+        <w:ind w:left="3600" w:hanging="360"/>
+      </w:pPr>
+      <w:rPr>
+        <w:rFonts w:ascii="Courier New" w:hAnsi="Courier New" w:cs="Courier New" w:hint="default"/>
+      </w:rPr>
+    </w:lvl>
+    <w:lvl w:ilvl="5" w:tplc="04090005" w:tentative="1">
+      <w:start w:val="1"/>
+      <w:numFmt w:val="bullet"/>
+      <w:lvlText w:val=""/>
+      <w:lvlJc w:val="left"/>
+      <w:pPr>
+        <w:ind w:left="4320" w:hanging="360"/>
+      </w:pPr>
+      <w:rPr>
+        <w:rFonts w:ascii="Wingdings" w:hAnsi="Wingdings" w:hint="default"/>
+      </w:rPr>
+    </w:lvl>
+    <w:lvl w:ilvl="6" w:tplc="04090001" w:tentative="1">
+      <w:start w:val="1"/>
+      <w:numFmt w:val="bullet"/>
+      <w:lvlText w:val=""/>
+      <w:lvlJc w:val="left"/>
+      <w:pPr>
+        <w:ind w:left="5040" w:hanging="360"/>
+      </w:pPr>
+      <w:rPr>
+        <w:rFonts w:ascii="Symbol" w:hAnsi="Symbol" w:hint="default"/>
+      </w:rPr>
+    </w:lvl>
+    <w:lvl w:ilvl="7" w:tplc="04090003" w:tentative="1">
+      <w:start w:val="1"/>
+      <w:numFmt w:val="bullet"/>
+      <w:lvlText w:val="o"/>
+      <w:lvlJc w:val="left"/>
+      <w:pPr>
+        <w:ind w:left="5760" w:hanging="360"/>
+      </w:pPr>
+      <w:rPr>
+        <w:rFonts w:ascii="Courier New" w:hAnsi="Courier New" w:cs="Courier New" w:hint="default"/>
+      </w:rPr>
+    </w:lvl>
+    <w:lvl w:ilvl="8" w:tplc="04090005" w:tentative="1">
+      <w:start w:val="1"/>
+      <w:numFmt w:val="bullet"/>
+      <w:lvlText w:val=""/>
+      <w:lvlJc w:val="left"/>
+      <w:pPr>
+        <w:ind w:left="6480" w:hanging="360"/>
+      </w:pPr>
+      <w:rPr>
+        <w:rFonts w:ascii="Wingdings" w:hAnsi="Wingdings" w:hint="default"/>
+      </w:rPr>
+    </w:lvl>
+  </w:abstractNum>
+  <w:abstractNum w:abstractNumId="24" w15:restartNumberingAfterBreak="0">
     <w:nsid w:val="3B821E94"/>
     <w:multiLevelType w:val="hybridMultilevel"/>
     <w:tmpl w:val="98489528"/>
@@ -5596,7 +5791,7 @@
       </w:rPr>
     </w:lvl>
   </w:abstractNum>
-  <w:abstractNum w:abstractNumId="23" w15:restartNumberingAfterBreak="0">
+  <w:abstractNum w:abstractNumId="25" w15:restartNumberingAfterBreak="0">
     <w:nsid w:val="3F124900"/>
     <w:multiLevelType w:val="hybridMultilevel"/>
     <w:tmpl w:val="8B70D7CC"/>
@@ -5682,7 +5877,7 @@
       </w:pPr>
     </w:lvl>
   </w:abstractNum>
-  <w:abstractNum w:abstractNumId="24" w15:restartNumberingAfterBreak="0">
+  <w:abstractNum w:abstractNumId="26" w15:restartNumberingAfterBreak="0">
     <w:nsid w:val="416867E4"/>
     <w:multiLevelType w:val="hybridMultilevel"/>
     <w:tmpl w:val="995863E8"/>
@@ -5795,7 +5990,7 @@
       </w:rPr>
     </w:lvl>
   </w:abstractNum>
-  <w:abstractNum w:abstractNumId="25" w15:restartNumberingAfterBreak="0">
+  <w:abstractNum w:abstractNumId="27" w15:restartNumberingAfterBreak="0">
     <w:nsid w:val="44FE0516"/>
     <w:multiLevelType w:val="hybridMultilevel"/>
     <w:tmpl w:val="127A3612"/>
@@ -5908,7 +6103,7 @@
       </w:rPr>
     </w:lvl>
   </w:abstractNum>
-  <w:abstractNum w:abstractNumId="26" w15:restartNumberingAfterBreak="0">
+  <w:abstractNum w:abstractNumId="28" w15:restartNumberingAfterBreak="0">
     <w:nsid w:val="47607E64"/>
     <w:multiLevelType w:val="hybridMultilevel"/>
     <w:tmpl w:val="50C871C6"/>
@@ -6021,7 +6216,7 @@
       </w:rPr>
     </w:lvl>
   </w:abstractNum>
-  <w:abstractNum w:abstractNumId="27" w15:restartNumberingAfterBreak="0">
+  <w:abstractNum w:abstractNumId="29" w15:restartNumberingAfterBreak="0">
     <w:nsid w:val="4942379C"/>
     <w:multiLevelType w:val="hybridMultilevel"/>
     <w:tmpl w:val="5A5603BA"/>
@@ -6134,7 +6329,7 @@
       </w:rPr>
     </w:lvl>
   </w:abstractNum>
-  <w:abstractNum w:abstractNumId="28" w15:restartNumberingAfterBreak="0">
+  <w:abstractNum w:abstractNumId="30" w15:restartNumberingAfterBreak="0">
     <w:nsid w:val="4D9216F1"/>
     <w:multiLevelType w:val="hybridMultilevel"/>
     <w:tmpl w:val="612C40A4"/>
@@ -6248,7 +6443,7 @@
       </w:rPr>
     </w:lvl>
   </w:abstractNum>
-  <w:abstractNum w:abstractNumId="29" w15:restartNumberingAfterBreak="0">
+  <w:abstractNum w:abstractNumId="31" w15:restartNumberingAfterBreak="0">
     <w:nsid w:val="4ECB1273"/>
     <w:multiLevelType w:val="hybridMultilevel"/>
     <w:tmpl w:val="F34C3CCE"/>
@@ -6361,7 +6556,7 @@
       </w:rPr>
     </w:lvl>
   </w:abstractNum>
-  <w:abstractNum w:abstractNumId="30" w15:restartNumberingAfterBreak="0">
+  <w:abstractNum w:abstractNumId="32" w15:restartNumberingAfterBreak="0">
     <w:nsid w:val="53133B5F"/>
     <w:multiLevelType w:val="hybridMultilevel"/>
     <w:tmpl w:val="76D67E00"/>
@@ -6474,7 +6669,7 @@
       </w:rPr>
     </w:lvl>
   </w:abstractNum>
-  <w:abstractNum w:abstractNumId="31" w15:restartNumberingAfterBreak="0">
+  <w:abstractNum w:abstractNumId="33" w15:restartNumberingAfterBreak="0">
     <w:nsid w:val="531F1E10"/>
     <w:multiLevelType w:val="hybridMultilevel"/>
     <w:tmpl w:val="72ACAE8C"/>
@@ -6587,7 +6782,7 @@
       </w:rPr>
     </w:lvl>
   </w:abstractNum>
-  <w:abstractNum w:abstractNumId="32" w15:restartNumberingAfterBreak="0">
+  <w:abstractNum w:abstractNumId="34" w15:restartNumberingAfterBreak="0">
     <w:nsid w:val="592C3AD6"/>
     <w:multiLevelType w:val="hybridMultilevel"/>
     <w:tmpl w:val="4094EA1E"/>
@@ -6701,7 +6896,7 @@
       </w:rPr>
     </w:lvl>
   </w:abstractNum>
-  <w:abstractNum w:abstractNumId="33" w15:restartNumberingAfterBreak="0">
+  <w:abstractNum w:abstractNumId="35" w15:restartNumberingAfterBreak="0">
     <w:nsid w:val="5B3A162A"/>
     <w:multiLevelType w:val="hybridMultilevel"/>
     <w:tmpl w:val="E47054A6"/>
@@ -6814,7 +7009,7 @@
       </w:rPr>
     </w:lvl>
   </w:abstractNum>
-  <w:abstractNum w:abstractNumId="34" w15:restartNumberingAfterBreak="0">
+  <w:abstractNum w:abstractNumId="36" w15:restartNumberingAfterBreak="0">
     <w:nsid w:val="5C5024BE"/>
     <w:multiLevelType w:val="hybridMultilevel"/>
     <w:tmpl w:val="8586C5D6"/>
@@ -6927,7 +7122,7 @@
       </w:rPr>
     </w:lvl>
   </w:abstractNum>
-  <w:abstractNum w:abstractNumId="35" w15:restartNumberingAfterBreak="0">
+  <w:abstractNum w:abstractNumId="37" w15:restartNumberingAfterBreak="0">
     <w:nsid w:val="5D596A29"/>
     <w:multiLevelType w:val="hybridMultilevel"/>
     <w:tmpl w:val="E7ECE58A"/>
@@ -7040,7 +7235,7 @@
       </w:rPr>
     </w:lvl>
   </w:abstractNum>
-  <w:abstractNum w:abstractNumId="36" w15:restartNumberingAfterBreak="0">
+  <w:abstractNum w:abstractNumId="38" w15:restartNumberingAfterBreak="0">
     <w:nsid w:val="5D6F26D0"/>
     <w:multiLevelType w:val="multilevel"/>
     <w:tmpl w:val="80B2C120"/>
@@ -7189,10 +7384,10 @@
       </w:rPr>
     </w:lvl>
   </w:abstractNum>
-  <w:abstractNum w:abstractNumId="37" w15:restartNumberingAfterBreak="0">
+  <w:abstractNum w:abstractNumId="39" w15:restartNumberingAfterBreak="0">
     <w:nsid w:val="64776E2E"/>
     <w:multiLevelType w:val="hybridMultilevel"/>
-    <w:tmpl w:val="55FABBF2"/>
+    <w:tmpl w:val="E3D0265E"/>
     <w:lvl w:ilvl="0" w:tplc="BC7EBD12">
       <w:start w:val="1"/>
       <w:numFmt w:val="bullet"/>
@@ -7305,7 +7500,7 @@
       </w:rPr>
     </w:lvl>
   </w:abstractNum>
-  <w:abstractNum w:abstractNumId="38" w15:restartNumberingAfterBreak="0">
+  <w:abstractNum w:abstractNumId="40" w15:restartNumberingAfterBreak="0">
     <w:nsid w:val="68640CD7"/>
     <w:multiLevelType w:val="hybridMultilevel"/>
     <w:tmpl w:val="7C48539E"/>
@@ -7391,7 +7586,7 @@
       </w:pPr>
     </w:lvl>
   </w:abstractNum>
-  <w:abstractNum w:abstractNumId="39" w15:restartNumberingAfterBreak="0">
+  <w:abstractNum w:abstractNumId="41" w15:restartNumberingAfterBreak="0">
     <w:nsid w:val="68B53CA8"/>
     <w:multiLevelType w:val="hybridMultilevel"/>
     <w:tmpl w:val="8A766008"/>
@@ -7477,7 +7672,7 @@
       </w:pPr>
     </w:lvl>
   </w:abstractNum>
-  <w:abstractNum w:abstractNumId="40" w15:restartNumberingAfterBreak="0">
+  <w:abstractNum w:abstractNumId="42" w15:restartNumberingAfterBreak="0">
     <w:nsid w:val="6AA209F2"/>
     <w:multiLevelType w:val="hybridMultilevel"/>
     <w:tmpl w:val="D6529B66"/>
@@ -7590,7 +7785,7 @@
       </w:rPr>
     </w:lvl>
   </w:abstractNum>
-  <w:abstractNum w:abstractNumId="41" w15:restartNumberingAfterBreak="0">
+  <w:abstractNum w:abstractNumId="43" w15:restartNumberingAfterBreak="0">
     <w:nsid w:val="6B9F0533"/>
     <w:multiLevelType w:val="hybridMultilevel"/>
     <w:tmpl w:val="49526158"/>
@@ -7704,7 +7899,7 @@
       </w:rPr>
     </w:lvl>
   </w:abstractNum>
-  <w:abstractNum w:abstractNumId="42" w15:restartNumberingAfterBreak="0">
+  <w:abstractNum w:abstractNumId="44" w15:restartNumberingAfterBreak="0">
     <w:nsid w:val="6CD15A01"/>
     <w:multiLevelType w:val="hybridMultilevel"/>
     <w:tmpl w:val="4CA26DC8"/>
@@ -7817,7 +8012,7 @@
       </w:rPr>
     </w:lvl>
   </w:abstractNum>
-  <w:abstractNum w:abstractNumId="43" w15:restartNumberingAfterBreak="0">
+  <w:abstractNum w:abstractNumId="45" w15:restartNumberingAfterBreak="0">
     <w:nsid w:val="6FCF3666"/>
     <w:multiLevelType w:val="hybridMultilevel"/>
     <w:tmpl w:val="6BD8A4A8"/>
@@ -7931,7 +8126,7 @@
       </w:rPr>
     </w:lvl>
   </w:abstractNum>
-  <w:abstractNum w:abstractNumId="44" w15:restartNumberingAfterBreak="0">
+  <w:abstractNum w:abstractNumId="46" w15:restartNumberingAfterBreak="0">
     <w:nsid w:val="76224A76"/>
     <w:multiLevelType w:val="hybridMultilevel"/>
     <w:tmpl w:val="D17AADF2"/>
@@ -8044,7 +8239,7 @@
       </w:rPr>
     </w:lvl>
   </w:abstractNum>
-  <w:abstractNum w:abstractNumId="45" w15:restartNumberingAfterBreak="0">
+  <w:abstractNum w:abstractNumId="47" w15:restartNumberingAfterBreak="0">
     <w:nsid w:val="7D4E61AA"/>
     <w:multiLevelType w:val="hybridMultilevel"/>
     <w:tmpl w:val="C37639AC"/>
@@ -8138,10 +8333,10 @@
     <w:abstractNumId w:val="0"/>
   </w:num>
   <w:num w:numId="2">
-    <w:abstractNumId w:val="36"/>
+    <w:abstractNumId w:val="38"/>
   </w:num>
   <w:num w:numId="3">
-    <w:abstractNumId w:val="24"/>
+    <w:abstractNumId w:val="26"/>
   </w:num>
   <w:num w:numId="4">
     <w:abstractNumId w:val="16"/>
@@ -8150,22 +8345,22 @@
     <w:abstractNumId w:val="6"/>
   </w:num>
   <w:num w:numId="6">
-    <w:abstractNumId w:val="23"/>
+    <w:abstractNumId w:val="25"/>
   </w:num>
   <w:num w:numId="7">
     <w:abstractNumId w:val="11"/>
   </w:num>
   <w:num w:numId="8">
-    <w:abstractNumId w:val="39"/>
+    <w:abstractNumId w:val="41"/>
   </w:num>
   <w:num w:numId="9">
-    <w:abstractNumId w:val="38"/>
+    <w:abstractNumId w:val="40"/>
   </w:num>
   <w:num w:numId="10">
-    <w:abstractNumId w:val="42"/>
+    <w:abstractNumId w:val="44"/>
   </w:num>
   <w:num w:numId="11">
-    <w:abstractNumId w:val="29"/>
+    <w:abstractNumId w:val="31"/>
   </w:num>
   <w:num w:numId="12">
     <w:abstractNumId w:val="3"/>
@@ -8177,19 +8372,19 @@
     <w:abstractNumId w:val="2"/>
   </w:num>
   <w:num w:numId="15">
-    <w:abstractNumId w:val="34"/>
+    <w:abstractNumId w:val="36"/>
   </w:num>
   <w:num w:numId="16">
     <w:abstractNumId w:val="10"/>
   </w:num>
   <w:num w:numId="17">
-    <w:abstractNumId w:val="26"/>
+    <w:abstractNumId w:val="28"/>
   </w:num>
   <w:num w:numId="18">
-    <w:abstractNumId w:val="21"/>
+    <w:abstractNumId w:val="22"/>
   </w:num>
   <w:num w:numId="19">
-    <w:abstractNumId w:val="33"/>
+    <w:abstractNumId w:val="35"/>
   </w:num>
   <w:num w:numId="20">
     <w:abstractNumId w:val="1"/>
@@ -8198,7 +8393,7 @@
     <w:abstractNumId w:val="19"/>
   </w:num>
   <w:num w:numId="22">
-    <w:abstractNumId w:val="35"/>
+    <w:abstractNumId w:val="37"/>
   </w:num>
   <w:num w:numId="23">
     <w:abstractNumId w:val="17"/>
@@ -8210,7 +8405,7 @@
     <w:abstractNumId w:val="18"/>
   </w:num>
   <w:num w:numId="26">
-    <w:abstractNumId w:val="27"/>
+    <w:abstractNumId w:val="29"/>
   </w:num>
   <w:num w:numId="27">
     <w:abstractNumId w:val="15"/>
@@ -8225,52 +8420,58 @@
     <w:abstractNumId w:val="8"/>
   </w:num>
   <w:num w:numId="31">
-    <w:abstractNumId w:val="30"/>
+    <w:abstractNumId w:val="32"/>
   </w:num>
   <w:num w:numId="32">
-    <w:abstractNumId w:val="44"/>
+    <w:abstractNumId w:val="46"/>
   </w:num>
   <w:num w:numId="33">
-    <w:abstractNumId w:val="40"/>
+    <w:abstractNumId w:val="42"/>
   </w:num>
   <w:num w:numId="34">
-    <w:abstractNumId w:val="31"/>
+    <w:abstractNumId w:val="33"/>
   </w:num>
   <w:num w:numId="35">
-    <w:abstractNumId w:val="20"/>
+    <w:abstractNumId w:val="21"/>
   </w:num>
   <w:num w:numId="36">
-    <w:abstractNumId w:val="25"/>
+    <w:abstractNumId w:val="27"/>
   </w:num>
   <w:num w:numId="37">
     <w:abstractNumId w:val="14"/>
   </w:num>
   <w:num w:numId="38">
+    <w:abstractNumId w:val="47"/>
+  </w:num>
+  <w:num w:numId="39">
+    <w:abstractNumId w:val="24"/>
+  </w:num>
+  <w:num w:numId="40">
+    <w:abstractNumId w:val="39"/>
+  </w:num>
+  <w:num w:numId="41">
     <w:abstractNumId w:val="45"/>
   </w:num>
-  <w:num w:numId="39">
-    <w:abstractNumId w:val="22"/>
-  </w:num>
-  <w:num w:numId="40">
-    <w:abstractNumId w:val="37"/>
-  </w:num>
-  <w:num w:numId="41">
-    <w:abstractNumId w:val="43"/>
-  </w:num>
   <w:num w:numId="42">
-    <w:abstractNumId w:val="32"/>
+    <w:abstractNumId w:val="34"/>
   </w:num>
   <w:num w:numId="43">
-    <w:abstractNumId w:val="28"/>
+    <w:abstractNumId w:val="30"/>
   </w:num>
   <w:num w:numId="44">
     <w:abstractNumId w:val="4"/>
   </w:num>
   <w:num w:numId="45">
-    <w:abstractNumId w:val="41"/>
+    <w:abstractNumId w:val="43"/>
   </w:num>
   <w:num w:numId="46">
     <w:abstractNumId w:val="9"/>
+  </w:num>
+  <w:num w:numId="47">
+    <w:abstractNumId w:val="20"/>
+  </w:num>
+  <w:num w:numId="48">
+    <w:abstractNumId w:val="23"/>
   </w:num>
 </w:numbering>
 </file>
@@ -9175,7 +9376,7 @@
 </file>
 
 <file path=customXml/itemProps1.xml><?xml version="1.0" encoding="utf-8"?>
-<ds:datastoreItem xmlns:ds="http://schemas.openxmlformats.org/officeDocument/2006/customXml" ds:itemID="{4F30888D-4BEB-47D0-AF3C-E16C784ED0E9}">
+<ds:datastoreItem xmlns:ds="http://schemas.openxmlformats.org/officeDocument/2006/customXml" ds:itemID="{16930B37-F92D-7B4C-8D03-873BFA4A73DC}">
   <ds:schemaRefs>
     <ds:schemaRef ds:uri="http://schemas.openxmlformats.org/officeDocument/2006/bibliography"/>
   </ds:schemaRefs>

</xml_diff>